<commit_message>
tambah teori dasar determinan
</commit_message>
<xml_diff>
--- a/doc/TUGAS BESAR 1 ALJABAR LINEAR.docx
+++ b/doc/TUGAS BESAR 1 ALJABAR LINEAR.docx
@@ -1897,7 +1897,43 @@
           <w:sz w:val="24"/>
           <w:szCs w:val="24"/>
         </w:rPr>
-        <w:t xml:space="preserve"> dapat digunakan </w:t>
+        <w:t xml:space="preserve"> </w:t>
+      </w:r>
+      <w:proofErr w:type="spellStart"/>
+      <w:r>
+        <w:rPr>
+          <w:rFonts w:ascii="Times New Roman" w:hAnsi="Times New Roman" w:cs="Times New Roman"/>
+          <w:sz w:val="24"/>
+          <w:szCs w:val="24"/>
+        </w:rPr>
+        <w:t>dapat</w:t>
+      </w:r>
+      <w:proofErr w:type="spellEnd"/>
+      <w:r>
+        <w:rPr>
+          <w:rFonts w:ascii="Times New Roman" w:hAnsi="Times New Roman" w:cs="Times New Roman"/>
+          <w:sz w:val="24"/>
+          <w:szCs w:val="24"/>
+        </w:rPr>
+        <w:t xml:space="preserve"> </w:t>
+      </w:r>
+      <w:proofErr w:type="spellStart"/>
+      <w:r>
+        <w:rPr>
+          <w:rFonts w:ascii="Times New Roman" w:hAnsi="Times New Roman" w:cs="Times New Roman"/>
+          <w:sz w:val="24"/>
+          <w:szCs w:val="24"/>
+        </w:rPr>
+        <w:t>digunakan</w:t>
+      </w:r>
+      <w:proofErr w:type="spellEnd"/>
+      <w:r>
+        <w:rPr>
+          <w:rFonts w:ascii="Times New Roman" w:hAnsi="Times New Roman" w:cs="Times New Roman"/>
+          <w:sz w:val="24"/>
+          <w:szCs w:val="24"/>
+        </w:rPr>
+        <w:t xml:space="preserve"> </w:t>
       </w:r>
       <w:proofErr w:type="spellStart"/>
       <w:r>
@@ -2175,25 +2211,7 @@
           <w:sz w:val="24"/>
           <w:szCs w:val="24"/>
         </w:rPr>
-        <w:t xml:space="preserve">. Polinom interpolasi </w:t>
-      </w:r>
-      <w:proofErr w:type="spellStart"/>
-      <w:r>
-        <w:rPr>
-          <w:rFonts w:ascii="Times New Roman" w:hAnsi="Times New Roman" w:cs="Times New Roman"/>
-          <w:sz w:val="24"/>
-          <w:szCs w:val="24"/>
-        </w:rPr>
-        <w:t>derajat</w:t>
-      </w:r>
-      <w:proofErr w:type="spellEnd"/>
-      <w:r>
-        <w:rPr>
-          <w:rFonts w:ascii="Times New Roman" w:hAnsi="Times New Roman" w:cs="Times New Roman"/>
-          <w:sz w:val="24"/>
-          <w:szCs w:val="24"/>
-        </w:rPr>
-        <w:t xml:space="preserve"> </w:t>
+        <w:t xml:space="preserve">. Polinom interpolasi derajat </w:t>
       </w:r>
       <w:r>
         <w:rPr>
@@ -4599,16 +4617,52 @@
           <w:sz w:val="24"/>
           <w:szCs w:val="24"/>
         </w:rPr>
-        <w:t>, polinom yang menginterpolasi k</w:t>
-      </w:r>
-      <w:proofErr w:type="spellStart"/>
-      <w:r>
-        <w:rPr>
-          <w:rFonts w:ascii="Times New Roman" w:hAnsi="Times New Roman" w:cs="Times New Roman"/>
-          <w:sz w:val="24"/>
-          <w:szCs w:val="24"/>
-        </w:rPr>
-        <w:t>eempat</w:t>
+        <w:t xml:space="preserve">, </w:t>
+      </w:r>
+      <w:proofErr w:type="spellStart"/>
+      <w:r>
+        <w:rPr>
+          <w:rFonts w:ascii="Times New Roman" w:hAnsi="Times New Roman" w:cs="Times New Roman"/>
+          <w:sz w:val="24"/>
+          <w:szCs w:val="24"/>
+        </w:rPr>
+        <w:t>polinom</w:t>
+      </w:r>
+      <w:proofErr w:type="spellEnd"/>
+      <w:r>
+        <w:rPr>
+          <w:rFonts w:ascii="Times New Roman" w:hAnsi="Times New Roman" w:cs="Times New Roman"/>
+          <w:sz w:val="24"/>
+          <w:szCs w:val="24"/>
+        </w:rPr>
+        <w:t xml:space="preserve"> yang </w:t>
+      </w:r>
+      <w:proofErr w:type="spellStart"/>
+      <w:r>
+        <w:rPr>
+          <w:rFonts w:ascii="Times New Roman" w:hAnsi="Times New Roman" w:cs="Times New Roman"/>
+          <w:sz w:val="24"/>
+          <w:szCs w:val="24"/>
+        </w:rPr>
+        <w:t>menginterpolasi</w:t>
+      </w:r>
+      <w:proofErr w:type="spellEnd"/>
+      <w:r>
+        <w:rPr>
+          <w:rFonts w:ascii="Times New Roman" w:hAnsi="Times New Roman" w:cs="Times New Roman"/>
+          <w:sz w:val="24"/>
+          <w:szCs w:val="24"/>
+        </w:rPr>
+        <w:t xml:space="preserve"> </w:t>
+      </w:r>
+      <w:proofErr w:type="spellStart"/>
+      <w:r>
+        <w:rPr>
+          <w:rFonts w:ascii="Times New Roman" w:hAnsi="Times New Roman" w:cs="Times New Roman"/>
+          <w:sz w:val="24"/>
+          <w:szCs w:val="24"/>
+        </w:rPr>
+        <w:t>keempat</w:t>
       </w:r>
       <w:proofErr w:type="spellEnd"/>
       <w:r>
@@ -7837,7 +7891,43 @@
           <w:sz w:val="24"/>
           <w:szCs w:val="24"/>
         </w:rPr>
-        <w:t xml:space="preserve">. Dengan menyulihkan ketiga buah titik data </w:t>
+        <w:t xml:space="preserve">. Dengan menyulihkan ketiga </w:t>
+      </w:r>
+      <w:proofErr w:type="spellStart"/>
+      <w:r>
+        <w:rPr>
+          <w:rFonts w:ascii="Times New Roman" w:hAnsi="Times New Roman" w:cs="Times New Roman"/>
+          <w:sz w:val="24"/>
+          <w:szCs w:val="24"/>
+        </w:rPr>
+        <w:t>buah</w:t>
+      </w:r>
+      <w:proofErr w:type="spellEnd"/>
+      <w:r>
+        <w:rPr>
+          <w:rFonts w:ascii="Times New Roman" w:hAnsi="Times New Roman" w:cs="Times New Roman"/>
+          <w:sz w:val="24"/>
+          <w:szCs w:val="24"/>
+        </w:rPr>
+        <w:t xml:space="preserve"> </w:t>
+      </w:r>
+      <w:proofErr w:type="spellStart"/>
+      <w:r>
+        <w:rPr>
+          <w:rFonts w:ascii="Times New Roman" w:hAnsi="Times New Roman" w:cs="Times New Roman"/>
+          <w:sz w:val="24"/>
+          <w:szCs w:val="24"/>
+        </w:rPr>
+        <w:t>titik</w:t>
+      </w:r>
+      <w:proofErr w:type="spellEnd"/>
+      <w:r>
+        <w:rPr>
+          <w:rFonts w:ascii="Times New Roman" w:hAnsi="Times New Roman" w:cs="Times New Roman"/>
+          <w:sz w:val="24"/>
+          <w:szCs w:val="24"/>
+        </w:rPr>
+        <w:t xml:space="preserve"> data </w:t>
       </w:r>
       <w:proofErr w:type="spellStart"/>
       <w:r>
@@ -15071,15 +15161,7 @@
                     <w:sz w:val="24"/>
                     <w:szCs w:val="24"/>
                   </w:rPr>
-                  <m:t>1</m:t>
-                </m:r>
-                <m:r>
-                  <w:rPr>
-                    <w:rFonts w:ascii="Cambria Math" w:eastAsiaTheme="minorEastAsia" w:hAnsi="Cambria Math" w:cs="Times New Roman"/>
-                    <w:sz w:val="24"/>
-                    <w:szCs w:val="24"/>
-                  </w:rPr>
-                  <m:t>2</m:t>
+                  <m:t>12</m:t>
                 </m:r>
               </m:sub>
             </m:sSub>
@@ -15111,15 +15193,7 @@
                     <w:sz w:val="24"/>
                     <w:szCs w:val="24"/>
                   </w:rPr>
-                  <m:t>2</m:t>
-                </m:r>
-                <m:r>
-                  <w:rPr>
-                    <w:rFonts w:ascii="Cambria Math" w:eastAsiaTheme="minorEastAsia" w:hAnsi="Cambria Math" w:cs="Times New Roman"/>
-                    <w:sz w:val="24"/>
-                    <w:szCs w:val="24"/>
-                  </w:rPr>
-                  <m:t>1</m:t>
+                  <m:t>21</m:t>
                 </m:r>
               </m:sub>
             </m:sSub>
@@ -15223,15 +15297,7 @@
                     <w:sz w:val="24"/>
                     <w:szCs w:val="24"/>
                   </w:rPr>
-                  <m:t>2</m:t>
-                </m:r>
-                <m:r>
-                  <w:rPr>
-                    <w:rFonts w:ascii="Cambria Math" w:eastAsiaTheme="minorEastAsia" w:hAnsi="Cambria Math" w:cs="Times New Roman"/>
-                    <w:sz w:val="24"/>
-                    <w:szCs w:val="24"/>
-                  </w:rPr>
-                  <m:t>1</m:t>
+                  <m:t>21</m:t>
                 </m:r>
               </m:sub>
             </m:sSub>
@@ -15263,15 +15329,7 @@
                     <w:sz w:val="24"/>
                     <w:szCs w:val="24"/>
                   </w:rPr>
-                  <m:t>3</m:t>
-                </m:r>
-                <m:r>
-                  <w:rPr>
-                    <w:rFonts w:ascii="Cambria Math" w:eastAsiaTheme="minorEastAsia" w:hAnsi="Cambria Math" w:cs="Times New Roman"/>
-                    <w:sz w:val="24"/>
-                    <w:szCs w:val="24"/>
-                  </w:rPr>
-                  <m:t>2</m:t>
+                  <m:t>32</m:t>
                 </m:r>
               </m:sub>
             </m:sSub>
@@ -15449,15 +15507,7 @@
                 <w:sz w:val="24"/>
                 <w:szCs w:val="24"/>
               </w:rPr>
-              <m:t>2</m:t>
-            </m:r>
-            <m:r>
-              <w:rPr>
-                <w:rFonts w:ascii="Cambria Math" w:eastAsiaTheme="minorEastAsia" w:hAnsi="Cambria Math" w:cs="Times New Roman"/>
-                <w:sz w:val="24"/>
-                <w:szCs w:val="24"/>
-              </w:rPr>
-              <m:t>3</m:t>
+              <m:t>23</m:t>
             </m:r>
           </m:sub>
         </m:sSub>
@@ -15489,15 +15539,7 @@
                 <w:sz w:val="24"/>
                 <w:szCs w:val="24"/>
               </w:rPr>
-              <m:t>3</m:t>
-            </m:r>
-            <m:r>
-              <w:rPr>
-                <w:rFonts w:ascii="Cambria Math" w:eastAsiaTheme="minorEastAsia" w:hAnsi="Cambria Math" w:cs="Times New Roman"/>
-                <w:sz w:val="24"/>
-                <w:szCs w:val="24"/>
-              </w:rPr>
-              <m:t>2</m:t>
+              <m:t>32</m:t>
             </m:r>
           </m:sub>
         </m:sSub>
@@ -15537,15 +15579,7 @@
                 <w:sz w:val="24"/>
                 <w:szCs w:val="24"/>
               </w:rPr>
-              <m:t>1</m:t>
-            </m:r>
-            <m:r>
-              <w:rPr>
-                <w:rFonts w:ascii="Cambria Math" w:eastAsiaTheme="minorEastAsia" w:hAnsi="Cambria Math" w:cs="Times New Roman"/>
-                <w:sz w:val="24"/>
-                <w:szCs w:val="24"/>
-              </w:rPr>
-              <m:t>2</m:t>
+              <m:t>12</m:t>
             </m:r>
           </m:sub>
         </m:sSub>
@@ -15577,15 +15611,7 @@
                 <w:sz w:val="24"/>
                 <w:szCs w:val="24"/>
               </w:rPr>
-              <m:t>2</m:t>
-            </m:r>
-            <m:r>
-              <w:rPr>
-                <w:rFonts w:ascii="Cambria Math" w:eastAsiaTheme="minorEastAsia" w:hAnsi="Cambria Math" w:cs="Times New Roman"/>
-                <w:sz w:val="24"/>
-                <w:szCs w:val="24"/>
-              </w:rPr>
-              <m:t>1</m:t>
+              <m:t>21</m:t>
             </m:r>
           </m:sub>
         </m:sSub>
@@ -16462,8 +16488,8 @@
         <w:spacing w:after="0" w:line="240" w:lineRule="auto"/>
         <w:rPr>
           <w:rFonts w:ascii="Times New Roman" w:eastAsiaTheme="minorEastAsia" w:hAnsi="Times New Roman" w:cs="Times New Roman"/>
-          <w:sz w:val="24"/>
-          <w:szCs w:val="24"/>
+          <w:sz w:val="28"/>
+          <w:szCs w:val="28"/>
         </w:rPr>
       </w:pPr>
       <w:proofErr w:type="spellStart"/>
@@ -17138,8 +17164,8 @@
         <w:spacing w:after="0" w:line="240" w:lineRule="auto"/>
         <w:rPr>
           <w:rFonts w:ascii="Times New Roman" w:eastAsiaTheme="minorEastAsia" w:hAnsi="Times New Roman" w:cs="Times New Roman"/>
-          <w:sz w:val="24"/>
-          <w:szCs w:val="24"/>
+          <w:sz w:val="28"/>
+          <w:szCs w:val="28"/>
         </w:rPr>
       </w:pPr>
     </w:p>
@@ -17150,6 +17176,1197 @@
         <w:autoSpaceDN w:val="0"/>
         <w:adjustRightInd w:val="0"/>
         <w:spacing w:after="0" w:line="240" w:lineRule="auto"/>
+        <w:rPr>
+          <w:rFonts w:ascii="Times New Roman" w:eastAsiaTheme="minorEastAsia" w:hAnsi="Times New Roman" w:cs="Times New Roman"/>
+          <w:sz w:val="24"/>
+          <w:szCs w:val="24"/>
+        </w:rPr>
+      </w:pPr>
+      <w:proofErr w:type="spellStart"/>
+      <w:r>
+        <w:rPr>
+          <w:rFonts w:ascii="Times New Roman" w:eastAsiaTheme="minorEastAsia" w:hAnsi="Times New Roman" w:cs="Times New Roman"/>
+          <w:sz w:val="24"/>
+          <w:szCs w:val="24"/>
+        </w:rPr>
+        <w:t>Determinan</w:t>
+      </w:r>
+      <w:proofErr w:type="spellEnd"/>
+      <w:r>
+        <w:rPr>
+          <w:rFonts w:ascii="Times New Roman" w:eastAsiaTheme="minorEastAsia" w:hAnsi="Times New Roman" w:cs="Times New Roman"/>
+          <w:sz w:val="24"/>
+          <w:szCs w:val="24"/>
+        </w:rPr>
+        <w:t xml:space="preserve"> </w:t>
+      </w:r>
+      <w:proofErr w:type="spellStart"/>
+      <w:r>
+        <w:rPr>
+          <w:rFonts w:ascii="Times New Roman" w:eastAsiaTheme="minorEastAsia" w:hAnsi="Times New Roman" w:cs="Times New Roman"/>
+          <w:sz w:val="24"/>
+          <w:szCs w:val="24"/>
+        </w:rPr>
+        <w:t>matriks</w:t>
+      </w:r>
+      <w:proofErr w:type="spellEnd"/>
+      <w:r>
+        <w:rPr>
+          <w:rFonts w:ascii="Times New Roman" w:eastAsiaTheme="minorEastAsia" w:hAnsi="Times New Roman" w:cs="Times New Roman"/>
+          <w:sz w:val="24"/>
+          <w:szCs w:val="24"/>
+        </w:rPr>
+        <w:t xml:space="preserve"> juga </w:t>
+      </w:r>
+      <w:proofErr w:type="spellStart"/>
+      <w:r>
+        <w:rPr>
+          <w:rFonts w:ascii="Times New Roman" w:eastAsiaTheme="minorEastAsia" w:hAnsi="Times New Roman" w:cs="Times New Roman"/>
+          <w:sz w:val="24"/>
+          <w:szCs w:val="24"/>
+        </w:rPr>
+        <w:t>dapat</w:t>
+      </w:r>
+      <w:proofErr w:type="spellEnd"/>
+      <w:r>
+        <w:rPr>
+          <w:rFonts w:ascii="Times New Roman" w:eastAsiaTheme="minorEastAsia" w:hAnsi="Times New Roman" w:cs="Times New Roman"/>
+          <w:sz w:val="24"/>
+          <w:szCs w:val="24"/>
+        </w:rPr>
+        <w:t xml:space="preserve"> </w:t>
+      </w:r>
+      <w:proofErr w:type="spellStart"/>
+      <w:r>
+        <w:rPr>
+          <w:rFonts w:ascii="Times New Roman" w:eastAsiaTheme="minorEastAsia" w:hAnsi="Times New Roman" w:cs="Times New Roman"/>
+          <w:sz w:val="24"/>
+          <w:szCs w:val="24"/>
+        </w:rPr>
+        <w:t>dihitung</w:t>
+      </w:r>
+      <w:proofErr w:type="spellEnd"/>
+      <w:r>
+        <w:rPr>
+          <w:rFonts w:ascii="Times New Roman" w:eastAsiaTheme="minorEastAsia" w:hAnsi="Times New Roman" w:cs="Times New Roman"/>
+          <w:sz w:val="24"/>
+          <w:szCs w:val="24"/>
+        </w:rPr>
+        <w:t xml:space="preserve"> </w:t>
+      </w:r>
+      <w:proofErr w:type="spellStart"/>
+      <w:r>
+        <w:rPr>
+          <w:rFonts w:ascii="Times New Roman" w:eastAsiaTheme="minorEastAsia" w:hAnsi="Times New Roman" w:cs="Times New Roman"/>
+          <w:sz w:val="24"/>
+          <w:szCs w:val="24"/>
+        </w:rPr>
+        <w:t>dengan</w:t>
+      </w:r>
+      <w:proofErr w:type="spellEnd"/>
+      <w:r>
+        <w:rPr>
+          <w:rFonts w:ascii="Times New Roman" w:eastAsiaTheme="minorEastAsia" w:hAnsi="Times New Roman" w:cs="Times New Roman"/>
+          <w:sz w:val="24"/>
+          <w:szCs w:val="24"/>
+        </w:rPr>
+        <w:t xml:space="preserve"> </w:t>
+      </w:r>
+      <w:proofErr w:type="spellStart"/>
+      <w:r>
+        <w:rPr>
+          <w:rFonts w:ascii="Times New Roman" w:eastAsiaTheme="minorEastAsia" w:hAnsi="Times New Roman" w:cs="Times New Roman"/>
+          <w:sz w:val="24"/>
+          <w:szCs w:val="24"/>
+        </w:rPr>
+        <w:t>teknik</w:t>
+      </w:r>
+      <w:proofErr w:type="spellEnd"/>
+      <w:r>
+        <w:rPr>
+          <w:rFonts w:ascii="Times New Roman" w:eastAsiaTheme="minorEastAsia" w:hAnsi="Times New Roman" w:cs="Times New Roman"/>
+          <w:sz w:val="24"/>
+          <w:szCs w:val="24"/>
+        </w:rPr>
+        <w:t xml:space="preserve"> </w:t>
+      </w:r>
+      <w:proofErr w:type="spellStart"/>
+      <w:r>
+        <w:rPr>
+          <w:rFonts w:ascii="Times New Roman" w:eastAsiaTheme="minorEastAsia" w:hAnsi="Times New Roman" w:cs="Times New Roman"/>
+          <w:sz w:val="24"/>
+          <w:szCs w:val="24"/>
+        </w:rPr>
+        <w:t>ekspansi</w:t>
+      </w:r>
+      <w:proofErr w:type="spellEnd"/>
+      <w:r>
+        <w:rPr>
+          <w:rFonts w:ascii="Times New Roman" w:eastAsiaTheme="minorEastAsia" w:hAnsi="Times New Roman" w:cs="Times New Roman"/>
+          <w:sz w:val="24"/>
+          <w:szCs w:val="24"/>
+        </w:rPr>
+        <w:t xml:space="preserve"> </w:t>
+      </w:r>
+      <w:proofErr w:type="spellStart"/>
+      <w:r>
+        <w:rPr>
+          <w:rFonts w:ascii="Times New Roman" w:eastAsiaTheme="minorEastAsia" w:hAnsi="Times New Roman" w:cs="Times New Roman"/>
+          <w:sz w:val="24"/>
+          <w:szCs w:val="24"/>
+        </w:rPr>
+        <w:t>kofaktor</w:t>
+      </w:r>
+      <w:proofErr w:type="spellEnd"/>
+      <w:r>
+        <w:rPr>
+          <w:rFonts w:ascii="Times New Roman" w:eastAsiaTheme="minorEastAsia" w:hAnsi="Times New Roman" w:cs="Times New Roman"/>
+          <w:sz w:val="24"/>
+          <w:szCs w:val="24"/>
+        </w:rPr>
+        <w:t xml:space="preserve">. </w:t>
+      </w:r>
+      <w:proofErr w:type="spellStart"/>
+      <w:r>
+        <w:rPr>
+          <w:rFonts w:ascii="Times New Roman" w:eastAsiaTheme="minorEastAsia" w:hAnsi="Times New Roman" w:cs="Times New Roman"/>
+          <w:sz w:val="24"/>
+          <w:szCs w:val="24"/>
+        </w:rPr>
+        <w:t>Untuk</w:t>
+      </w:r>
+      <w:proofErr w:type="spellEnd"/>
+      <w:r>
+        <w:rPr>
+          <w:rFonts w:ascii="Times New Roman" w:eastAsiaTheme="minorEastAsia" w:hAnsi="Times New Roman" w:cs="Times New Roman"/>
+          <w:sz w:val="24"/>
+          <w:szCs w:val="24"/>
+        </w:rPr>
+        <w:t xml:space="preserve"> </w:t>
+      </w:r>
+      <w:proofErr w:type="spellStart"/>
+      <w:r>
+        <w:rPr>
+          <w:rFonts w:ascii="Times New Roman" w:eastAsiaTheme="minorEastAsia" w:hAnsi="Times New Roman" w:cs="Times New Roman"/>
+          <w:sz w:val="24"/>
+          <w:szCs w:val="24"/>
+        </w:rPr>
+        <w:t>matriks</w:t>
+      </w:r>
+      <w:proofErr w:type="spellEnd"/>
+      <w:r>
+        <w:rPr>
+          <w:rFonts w:ascii="Times New Roman" w:eastAsiaTheme="minorEastAsia" w:hAnsi="Times New Roman" w:cs="Times New Roman"/>
+          <w:sz w:val="24"/>
+          <w:szCs w:val="24"/>
+        </w:rPr>
+        <w:t xml:space="preserve"> A </w:t>
+      </w:r>
+      <w:proofErr w:type="spellStart"/>
+      <w:r>
+        <w:rPr>
+          <w:rFonts w:ascii="Times New Roman" w:eastAsiaTheme="minorEastAsia" w:hAnsi="Times New Roman" w:cs="Times New Roman"/>
+          <w:sz w:val="24"/>
+          <w:szCs w:val="24"/>
+        </w:rPr>
+        <w:t>berukuran</w:t>
+      </w:r>
+      <w:proofErr w:type="spellEnd"/>
+      <w:r>
+        <w:rPr>
+          <w:rFonts w:ascii="Times New Roman" w:eastAsiaTheme="minorEastAsia" w:hAnsi="Times New Roman" w:cs="Times New Roman"/>
+          <w:sz w:val="24"/>
+          <w:szCs w:val="24"/>
+        </w:rPr>
+        <w:t xml:space="preserve"> n x n </w:t>
+      </w:r>
+      <w:proofErr w:type="spellStart"/>
+      <w:r>
+        <w:rPr>
+          <w:rFonts w:ascii="Times New Roman" w:eastAsiaTheme="minorEastAsia" w:hAnsi="Times New Roman" w:cs="Times New Roman"/>
+          <w:sz w:val="24"/>
+          <w:szCs w:val="24"/>
+        </w:rPr>
+        <w:t>seperti</w:t>
+      </w:r>
+      <w:proofErr w:type="spellEnd"/>
+      <w:r>
+        <w:rPr>
+          <w:rFonts w:ascii="Times New Roman" w:eastAsiaTheme="minorEastAsia" w:hAnsi="Times New Roman" w:cs="Times New Roman"/>
+          <w:sz w:val="24"/>
+          <w:szCs w:val="24"/>
+        </w:rPr>
+        <w:t xml:space="preserve"> Gambar 8, </w:t>
+      </w:r>
+      <w:proofErr w:type="spellStart"/>
+      <w:r>
+        <w:rPr>
+          <w:rFonts w:ascii="Times New Roman" w:eastAsiaTheme="minorEastAsia" w:hAnsi="Times New Roman" w:cs="Times New Roman"/>
+          <w:sz w:val="24"/>
+          <w:szCs w:val="24"/>
+        </w:rPr>
+        <w:t>didefinisikan</w:t>
+      </w:r>
+      <w:proofErr w:type="spellEnd"/>
+      <w:r>
+        <w:rPr>
+          <w:rFonts w:ascii="Times New Roman" w:eastAsiaTheme="minorEastAsia" w:hAnsi="Times New Roman" w:cs="Times New Roman"/>
+          <w:sz w:val="24"/>
+          <w:szCs w:val="24"/>
+        </w:rPr>
+        <w:t xml:space="preserve"> </w:t>
+      </w:r>
+      <w:proofErr w:type="spellStart"/>
+      <w:r>
+        <w:rPr>
+          <w:rFonts w:ascii="Times New Roman" w:eastAsiaTheme="minorEastAsia" w:hAnsi="Times New Roman" w:cs="Times New Roman"/>
+          <w:sz w:val="24"/>
+          <w:szCs w:val="24"/>
+        </w:rPr>
+        <w:t>ketentuan</w:t>
+      </w:r>
+      <w:proofErr w:type="spellEnd"/>
+      <w:r>
+        <w:rPr>
+          <w:rFonts w:ascii="Times New Roman" w:eastAsiaTheme="minorEastAsia" w:hAnsi="Times New Roman" w:cs="Times New Roman"/>
+          <w:sz w:val="24"/>
+          <w:szCs w:val="24"/>
+        </w:rPr>
+        <w:t xml:space="preserve"> </w:t>
+      </w:r>
+      <w:proofErr w:type="spellStart"/>
+      <w:r>
+        <w:rPr>
+          <w:rFonts w:ascii="Times New Roman" w:eastAsiaTheme="minorEastAsia" w:hAnsi="Times New Roman" w:cs="Times New Roman"/>
+          <w:sz w:val="24"/>
+          <w:szCs w:val="24"/>
+        </w:rPr>
+        <w:t>sebagai</w:t>
+      </w:r>
+      <w:proofErr w:type="spellEnd"/>
+      <w:r>
+        <w:rPr>
+          <w:rFonts w:ascii="Times New Roman" w:eastAsiaTheme="minorEastAsia" w:hAnsi="Times New Roman" w:cs="Times New Roman"/>
+          <w:sz w:val="24"/>
+          <w:szCs w:val="24"/>
+        </w:rPr>
+        <w:t xml:space="preserve"> </w:t>
+      </w:r>
+      <w:proofErr w:type="spellStart"/>
+      <w:r>
+        <w:rPr>
+          <w:rFonts w:ascii="Times New Roman" w:eastAsiaTheme="minorEastAsia" w:hAnsi="Times New Roman" w:cs="Times New Roman"/>
+          <w:sz w:val="24"/>
+          <w:szCs w:val="24"/>
+        </w:rPr>
+        <w:t>berikut</w:t>
+      </w:r>
+      <w:proofErr w:type="spellEnd"/>
+      <w:r>
+        <w:rPr>
+          <w:rFonts w:ascii="Times New Roman" w:eastAsiaTheme="minorEastAsia" w:hAnsi="Times New Roman" w:cs="Times New Roman"/>
+          <w:sz w:val="24"/>
+          <w:szCs w:val="24"/>
+        </w:rPr>
+        <w:t>:</w:t>
+      </w:r>
+    </w:p>
+    <w:p>
+      <w:pPr>
+        <w:pStyle w:val="ListParagraph"/>
+        <w:autoSpaceDE w:val="0"/>
+        <w:autoSpaceDN w:val="0"/>
+        <w:adjustRightInd w:val="0"/>
+        <w:spacing w:after="0" w:line="240" w:lineRule="auto"/>
+        <w:rPr>
+          <w:rFonts w:ascii="Times New Roman" w:eastAsiaTheme="minorEastAsia" w:hAnsi="Times New Roman" w:cs="Times New Roman"/>
+          <w:sz w:val="24"/>
+          <w:szCs w:val="24"/>
+        </w:rPr>
+      </w:pPr>
+    </w:p>
+    <w:p>
+      <w:pPr>
+        <w:pStyle w:val="ListParagraph"/>
+        <w:numPr>
+          <w:ilvl w:val="0"/>
+          <w:numId w:val="5"/>
+        </w:numPr>
+        <w:autoSpaceDE w:val="0"/>
+        <w:autoSpaceDN w:val="0"/>
+        <w:adjustRightInd w:val="0"/>
+        <w:spacing w:after="0" w:line="240" w:lineRule="auto"/>
+        <w:jc w:val="both"/>
+        <w:rPr>
+          <w:rFonts w:ascii="Times New Roman" w:eastAsiaTheme="minorEastAsia" w:hAnsi="Times New Roman" w:cs="Times New Roman"/>
+          <w:sz w:val="24"/>
+          <w:szCs w:val="24"/>
+        </w:rPr>
+      </w:pPr>
+      <m:oMath>
+        <m:sSub>
+          <m:sSubPr>
+            <m:ctrlPr>
+              <w:rPr>
+                <w:rFonts w:ascii="Cambria Math" w:eastAsiaTheme="minorEastAsia" w:hAnsi="Cambria Math" w:cs="Times New Roman"/>
+                <w:i/>
+                <w:sz w:val="24"/>
+                <w:szCs w:val="24"/>
+              </w:rPr>
+            </m:ctrlPr>
+          </m:sSubPr>
+          <m:e>
+            <m:r>
+              <w:rPr>
+                <w:rFonts w:ascii="Cambria Math" w:eastAsiaTheme="minorEastAsia" w:hAnsi="Cambria Math" w:cs="Times New Roman"/>
+                <w:sz w:val="24"/>
+                <w:szCs w:val="24"/>
+              </w:rPr>
+              <m:t>M</m:t>
+            </m:r>
+          </m:e>
+          <m:sub>
+            <m:r>
+              <w:rPr>
+                <w:rFonts w:ascii="Cambria Math" w:eastAsiaTheme="minorEastAsia" w:hAnsi="Cambria Math" w:cs="Times New Roman"/>
+                <w:sz w:val="24"/>
+                <w:szCs w:val="24"/>
+              </w:rPr>
+              <m:t>ij</m:t>
+            </m:r>
+          </m:sub>
+        </m:sSub>
+        <m:r>
+          <w:rPr>
+            <w:rFonts w:ascii="Cambria Math" w:eastAsiaTheme="minorEastAsia" w:hAnsi="Cambria Math" w:cs="Times New Roman"/>
+            <w:sz w:val="24"/>
+            <w:szCs w:val="24"/>
+          </w:rPr>
+          <m:t xml:space="preserve">=minor entri </m:t>
+        </m:r>
+        <m:sSub>
+          <m:sSubPr>
+            <m:ctrlPr>
+              <w:rPr>
+                <w:rFonts w:ascii="Cambria Math" w:eastAsiaTheme="minorEastAsia" w:hAnsi="Cambria Math" w:cs="Times New Roman"/>
+                <w:i/>
+                <w:sz w:val="24"/>
+                <w:szCs w:val="24"/>
+              </w:rPr>
+            </m:ctrlPr>
+          </m:sSubPr>
+          <m:e>
+            <m:r>
+              <w:rPr>
+                <w:rFonts w:ascii="Cambria Math" w:eastAsiaTheme="minorEastAsia" w:hAnsi="Cambria Math" w:cs="Times New Roman"/>
+                <w:sz w:val="24"/>
+                <w:szCs w:val="24"/>
+              </w:rPr>
+              <m:t>a</m:t>
+            </m:r>
+          </m:e>
+          <m:sub>
+            <m:r>
+              <w:rPr>
+                <w:rFonts w:ascii="Cambria Math" w:eastAsiaTheme="minorEastAsia" w:hAnsi="Cambria Math" w:cs="Times New Roman"/>
+                <w:sz w:val="24"/>
+                <w:szCs w:val="24"/>
+              </w:rPr>
+              <m:t>ij</m:t>
+            </m:r>
+          </m:sub>
+        </m:sSub>
+        <m:r>
+          <w:rPr>
+            <w:rFonts w:ascii="Cambria Math" w:eastAsiaTheme="minorEastAsia" w:hAnsi="Cambria Math" w:cs="Times New Roman"/>
+            <w:sz w:val="24"/>
+            <w:szCs w:val="24"/>
+          </w:rPr>
+          <m:t>=determinan submatriks yang elemennya tidak berada pada baris i dan kolom j</m:t>
+        </m:r>
+      </m:oMath>
+    </w:p>
+    <w:p>
+      <w:pPr>
+        <w:pStyle w:val="ListParagraph"/>
+        <w:numPr>
+          <w:ilvl w:val="0"/>
+          <w:numId w:val="5"/>
+        </w:numPr>
+        <w:autoSpaceDE w:val="0"/>
+        <w:autoSpaceDN w:val="0"/>
+        <w:adjustRightInd w:val="0"/>
+        <w:spacing w:after="0" w:line="240" w:lineRule="auto"/>
+        <w:jc w:val="both"/>
+        <w:rPr>
+          <w:rFonts w:ascii="Times New Roman" w:eastAsiaTheme="minorEastAsia" w:hAnsi="Times New Roman" w:cs="Times New Roman"/>
+          <w:sz w:val="24"/>
+          <w:szCs w:val="24"/>
+        </w:rPr>
+      </w:pPr>
+      <m:oMath>
+        <m:sSub>
+          <m:sSubPr>
+            <m:ctrlPr>
+              <w:rPr>
+                <w:rFonts w:ascii="Cambria Math" w:eastAsiaTheme="minorEastAsia" w:hAnsi="Cambria Math" w:cs="Times New Roman"/>
+                <w:i/>
+                <w:sz w:val="24"/>
+                <w:szCs w:val="24"/>
+              </w:rPr>
+            </m:ctrlPr>
+          </m:sSubPr>
+          <m:e>
+            <m:r>
+              <w:rPr>
+                <w:rFonts w:ascii="Cambria Math" w:eastAsiaTheme="minorEastAsia" w:hAnsi="Cambria Math" w:cs="Times New Roman"/>
+                <w:sz w:val="24"/>
+                <w:szCs w:val="24"/>
+              </w:rPr>
+              <m:t>C</m:t>
+            </m:r>
+          </m:e>
+          <m:sub>
+            <m:r>
+              <w:rPr>
+                <w:rFonts w:ascii="Cambria Math" w:eastAsiaTheme="minorEastAsia" w:hAnsi="Cambria Math" w:cs="Times New Roman"/>
+                <w:sz w:val="24"/>
+                <w:szCs w:val="24"/>
+              </w:rPr>
+              <m:t>ij</m:t>
+            </m:r>
+          </m:sub>
+        </m:sSub>
+        <m:r>
+          <w:rPr>
+            <w:rFonts w:ascii="Cambria Math" w:eastAsiaTheme="minorEastAsia" w:hAnsi="Cambria Math" w:cs="Times New Roman"/>
+            <w:sz w:val="24"/>
+            <w:szCs w:val="24"/>
+          </w:rPr>
+          <m:t>=</m:t>
+        </m:r>
+        <m:sSup>
+          <m:sSupPr>
+            <m:ctrlPr>
+              <w:rPr>
+                <w:rFonts w:ascii="Cambria Math" w:eastAsiaTheme="minorEastAsia" w:hAnsi="Cambria Math" w:cs="Times New Roman"/>
+                <w:i/>
+                <w:sz w:val="24"/>
+                <w:szCs w:val="24"/>
+              </w:rPr>
+            </m:ctrlPr>
+          </m:sSupPr>
+          <m:e>
+            <m:r>
+              <w:rPr>
+                <w:rFonts w:ascii="Cambria Math" w:eastAsiaTheme="minorEastAsia" w:hAnsi="Cambria Math" w:cs="Times New Roman"/>
+                <w:sz w:val="24"/>
+                <w:szCs w:val="24"/>
+              </w:rPr>
+              <m:t>(-1)</m:t>
+            </m:r>
+          </m:e>
+          <m:sup>
+            <m:r>
+              <w:rPr>
+                <w:rFonts w:ascii="Cambria Math" w:eastAsiaTheme="minorEastAsia" w:hAnsi="Cambria Math" w:cs="Times New Roman"/>
+                <w:sz w:val="24"/>
+                <w:szCs w:val="24"/>
+              </w:rPr>
+              <m:t>i+j</m:t>
+            </m:r>
+          </m:sup>
+        </m:sSup>
+        <m:sSub>
+          <m:sSubPr>
+            <m:ctrlPr>
+              <w:rPr>
+                <w:rFonts w:ascii="Cambria Math" w:eastAsiaTheme="minorEastAsia" w:hAnsi="Cambria Math" w:cs="Times New Roman"/>
+                <w:i/>
+                <w:sz w:val="24"/>
+                <w:szCs w:val="24"/>
+              </w:rPr>
+            </m:ctrlPr>
+          </m:sSubPr>
+          <m:e>
+            <m:r>
+              <w:rPr>
+                <w:rFonts w:ascii="Cambria Math" w:eastAsiaTheme="minorEastAsia" w:hAnsi="Cambria Math" w:cs="Times New Roman"/>
+                <w:sz w:val="24"/>
+                <w:szCs w:val="24"/>
+              </w:rPr>
+              <m:t>M</m:t>
+            </m:r>
+          </m:e>
+          <m:sub>
+            <m:r>
+              <w:rPr>
+                <w:rFonts w:ascii="Cambria Math" w:eastAsiaTheme="minorEastAsia" w:hAnsi="Cambria Math" w:cs="Times New Roman"/>
+                <w:sz w:val="24"/>
+                <w:szCs w:val="24"/>
+              </w:rPr>
+              <m:t>ij</m:t>
+            </m:r>
+          </m:sub>
+        </m:sSub>
+        <m:r>
+          <w:rPr>
+            <w:rFonts w:ascii="Cambria Math" w:eastAsiaTheme="minorEastAsia" w:hAnsi="Cambria Math" w:cs="Times New Roman"/>
+            <w:sz w:val="24"/>
+            <w:szCs w:val="24"/>
+          </w:rPr>
+          <m:t xml:space="preserve">=kofaktor entri </m:t>
+        </m:r>
+        <m:sSub>
+          <m:sSubPr>
+            <m:ctrlPr>
+              <w:rPr>
+                <w:rFonts w:ascii="Cambria Math" w:eastAsiaTheme="minorEastAsia" w:hAnsi="Cambria Math" w:cs="Times New Roman"/>
+                <w:i/>
+                <w:sz w:val="24"/>
+                <w:szCs w:val="24"/>
+              </w:rPr>
+            </m:ctrlPr>
+          </m:sSubPr>
+          <m:e>
+            <m:r>
+              <w:rPr>
+                <w:rFonts w:ascii="Cambria Math" w:eastAsiaTheme="minorEastAsia" w:hAnsi="Cambria Math" w:cs="Times New Roman"/>
+                <w:sz w:val="24"/>
+                <w:szCs w:val="24"/>
+              </w:rPr>
+              <m:t>a</m:t>
+            </m:r>
+          </m:e>
+          <m:sub>
+            <m:r>
+              <w:rPr>
+                <w:rFonts w:ascii="Cambria Math" w:eastAsiaTheme="minorEastAsia" w:hAnsi="Cambria Math" w:cs="Times New Roman"/>
+                <w:sz w:val="24"/>
+                <w:szCs w:val="24"/>
+              </w:rPr>
+              <m:t>ij</m:t>
+            </m:r>
+          </m:sub>
+        </m:sSub>
+      </m:oMath>
+    </w:p>
+    <w:p>
+      <w:pPr>
+        <w:pStyle w:val="ListParagraph"/>
+        <w:autoSpaceDE w:val="0"/>
+        <w:autoSpaceDN w:val="0"/>
+        <w:adjustRightInd w:val="0"/>
+        <w:spacing w:after="0" w:line="240" w:lineRule="auto"/>
+        <w:rPr>
+          <w:rFonts w:ascii="Times New Roman" w:eastAsiaTheme="minorEastAsia" w:hAnsi="Times New Roman" w:cs="Times New Roman"/>
+          <w:sz w:val="24"/>
+          <w:szCs w:val="24"/>
+        </w:rPr>
+      </w:pPr>
+    </w:p>
+    <w:p>
+      <w:pPr>
+        <w:pStyle w:val="ListParagraph"/>
+        <w:autoSpaceDE w:val="0"/>
+        <w:autoSpaceDN w:val="0"/>
+        <w:adjustRightInd w:val="0"/>
+        <w:spacing w:after="0" w:line="240" w:lineRule="auto"/>
+        <w:jc w:val="center"/>
+        <w:rPr>
+          <w:rFonts w:ascii="Times New Roman" w:eastAsiaTheme="minorEastAsia" w:hAnsi="Times New Roman" w:cs="Times New Roman"/>
+          <w:sz w:val="24"/>
+          <w:szCs w:val="24"/>
+        </w:rPr>
+      </w:pPr>
+      <w:r>
+        <w:rPr>
+          <w:noProof/>
+        </w:rPr>
+        <w:drawing>
+          <wp:inline distT="0" distB="0" distL="0" distR="0" wp14:anchorId="7B3C96F4" wp14:editId="0B100E0D">
+            <wp:extent cx="2240280" cy="1001168"/>
+            <wp:effectExtent l="0" t="0" r="7620" b="8890"/>
+            <wp:docPr id="6" name="Picture 6" descr="A picture containing table&#10;&#10;Description automatically generated"/>
+            <wp:cNvGraphicFramePr>
+              <a:graphicFrameLocks xmlns:a="http://schemas.openxmlformats.org/drawingml/2006/main" noChangeAspect="1"/>
+            </wp:cNvGraphicFramePr>
+            <a:graphic xmlns:a="http://schemas.openxmlformats.org/drawingml/2006/main">
+              <a:graphicData uri="http://schemas.openxmlformats.org/drawingml/2006/picture">
+                <pic:pic xmlns:pic="http://schemas.openxmlformats.org/drawingml/2006/picture">
+                  <pic:nvPicPr>
+                    <pic:cNvPr id="6" name="Picture 6" descr="A picture containing table&#10;&#10;Description automatically generated"/>
+                    <pic:cNvPicPr/>
+                  </pic:nvPicPr>
+                  <pic:blipFill>
+                    <a:blip r:embed="rId12"/>
+                    <a:stretch>
+                      <a:fillRect/>
+                    </a:stretch>
+                  </pic:blipFill>
+                  <pic:spPr>
+                    <a:xfrm>
+                      <a:off x="0" y="0"/>
+                      <a:ext cx="2252391" cy="1006580"/>
+                    </a:xfrm>
+                    <a:prstGeom prst="rect">
+                      <a:avLst/>
+                    </a:prstGeom>
+                  </pic:spPr>
+                </pic:pic>
+              </a:graphicData>
+            </a:graphic>
+          </wp:inline>
+        </w:drawing>
+      </w:r>
+    </w:p>
+    <w:p>
+      <w:pPr>
+        <w:pStyle w:val="ListParagraph"/>
+        <w:autoSpaceDE w:val="0"/>
+        <w:autoSpaceDN w:val="0"/>
+        <w:adjustRightInd w:val="0"/>
+        <w:spacing w:after="0" w:line="240" w:lineRule="auto"/>
+        <w:jc w:val="center"/>
+        <w:rPr>
+          <w:rFonts w:eastAsiaTheme="minorEastAsia" w:cstheme="minorHAnsi"/>
+        </w:rPr>
+      </w:pPr>
+      <w:r>
+        <w:rPr>
+          <w:rFonts w:eastAsiaTheme="minorEastAsia" w:cstheme="minorHAnsi"/>
+        </w:rPr>
+        <w:t>Gambar 8</w:t>
+      </w:r>
+      <w:r>
+        <w:rPr>
+          <w:rFonts w:eastAsiaTheme="minorEastAsia" w:cstheme="minorHAnsi"/>
+        </w:rPr>
+        <w:t xml:space="preserve">: </w:t>
+      </w:r>
+      <w:proofErr w:type="spellStart"/>
+      <w:r>
+        <w:rPr>
+          <w:rFonts w:eastAsiaTheme="minorEastAsia" w:cstheme="minorHAnsi"/>
+        </w:rPr>
+        <w:t>Matriks</w:t>
+      </w:r>
+      <w:proofErr w:type="spellEnd"/>
+      <w:r>
+        <w:rPr>
+          <w:rFonts w:eastAsiaTheme="minorEastAsia" w:cstheme="minorHAnsi"/>
+        </w:rPr>
+        <w:t xml:space="preserve"> A </w:t>
+      </w:r>
+      <w:proofErr w:type="spellStart"/>
+      <w:r>
+        <w:rPr>
+          <w:rFonts w:eastAsiaTheme="minorEastAsia" w:cstheme="minorHAnsi"/>
+        </w:rPr>
+        <w:t>berukuran</w:t>
+      </w:r>
+      <w:proofErr w:type="spellEnd"/>
+      <w:r>
+        <w:rPr>
+          <w:rFonts w:eastAsiaTheme="minorEastAsia" w:cstheme="minorHAnsi"/>
+        </w:rPr>
+        <w:t xml:space="preserve"> n x n</w:t>
+      </w:r>
+    </w:p>
+    <w:p>
+      <w:pPr>
+        <w:pStyle w:val="ListParagraph"/>
+        <w:autoSpaceDE w:val="0"/>
+        <w:autoSpaceDN w:val="0"/>
+        <w:adjustRightInd w:val="0"/>
+        <w:spacing w:after="0" w:line="240" w:lineRule="auto"/>
+        <w:rPr>
+          <w:rFonts w:ascii="Times New Roman" w:eastAsiaTheme="minorEastAsia" w:hAnsi="Times New Roman" w:cs="Times New Roman"/>
+          <w:sz w:val="24"/>
+          <w:szCs w:val="24"/>
+        </w:rPr>
+      </w:pPr>
+      <w:proofErr w:type="spellStart"/>
+      <w:r>
+        <w:rPr>
+          <w:rFonts w:ascii="Times New Roman" w:eastAsiaTheme="minorEastAsia" w:hAnsi="Times New Roman" w:cs="Times New Roman"/>
+          <w:sz w:val="24"/>
+          <w:szCs w:val="24"/>
+        </w:rPr>
+        <w:lastRenderedPageBreak/>
+        <w:t>Dengan</w:t>
+      </w:r>
+      <w:proofErr w:type="spellEnd"/>
+      <w:r>
+        <w:rPr>
+          <w:rFonts w:ascii="Times New Roman" w:eastAsiaTheme="minorEastAsia" w:hAnsi="Times New Roman" w:cs="Times New Roman"/>
+          <w:sz w:val="24"/>
+          <w:szCs w:val="24"/>
+        </w:rPr>
+        <w:t xml:space="preserve"> </w:t>
+      </w:r>
+      <w:proofErr w:type="spellStart"/>
+      <w:r>
+        <w:rPr>
+          <w:rFonts w:ascii="Times New Roman" w:eastAsiaTheme="minorEastAsia" w:hAnsi="Times New Roman" w:cs="Times New Roman"/>
+          <w:sz w:val="24"/>
+          <w:szCs w:val="24"/>
+        </w:rPr>
+        <w:t>menggunakan</w:t>
+      </w:r>
+      <w:proofErr w:type="spellEnd"/>
+      <w:r>
+        <w:rPr>
+          <w:rFonts w:ascii="Times New Roman" w:eastAsiaTheme="minorEastAsia" w:hAnsi="Times New Roman" w:cs="Times New Roman"/>
+          <w:sz w:val="24"/>
+          <w:szCs w:val="24"/>
+        </w:rPr>
+        <w:t xml:space="preserve"> </w:t>
+      </w:r>
+      <w:proofErr w:type="spellStart"/>
+      <w:r>
+        <w:rPr>
+          <w:rFonts w:ascii="Times New Roman" w:eastAsiaTheme="minorEastAsia" w:hAnsi="Times New Roman" w:cs="Times New Roman"/>
+          <w:sz w:val="24"/>
+          <w:szCs w:val="24"/>
+        </w:rPr>
+        <w:t>kofaktor</w:t>
+      </w:r>
+      <w:proofErr w:type="spellEnd"/>
+      <w:r>
+        <w:rPr>
+          <w:rFonts w:ascii="Times New Roman" w:eastAsiaTheme="minorEastAsia" w:hAnsi="Times New Roman" w:cs="Times New Roman"/>
+          <w:sz w:val="24"/>
+          <w:szCs w:val="24"/>
+        </w:rPr>
+        <w:t xml:space="preserve">, </w:t>
+      </w:r>
+      <w:proofErr w:type="spellStart"/>
+      <w:r>
+        <w:rPr>
+          <w:rFonts w:ascii="Times New Roman" w:eastAsiaTheme="minorEastAsia" w:hAnsi="Times New Roman" w:cs="Times New Roman"/>
+          <w:sz w:val="24"/>
+          <w:szCs w:val="24"/>
+        </w:rPr>
+        <w:t>determinan</w:t>
+      </w:r>
+      <w:proofErr w:type="spellEnd"/>
+      <w:r>
+        <w:rPr>
+          <w:rFonts w:ascii="Times New Roman" w:eastAsiaTheme="minorEastAsia" w:hAnsi="Times New Roman" w:cs="Times New Roman"/>
+          <w:sz w:val="24"/>
+          <w:szCs w:val="24"/>
+        </w:rPr>
+        <w:t xml:space="preserve"> </w:t>
+      </w:r>
+      <w:proofErr w:type="spellStart"/>
+      <w:r>
+        <w:rPr>
+          <w:rFonts w:ascii="Times New Roman" w:eastAsiaTheme="minorEastAsia" w:hAnsi="Times New Roman" w:cs="Times New Roman"/>
+          <w:sz w:val="24"/>
+          <w:szCs w:val="24"/>
+        </w:rPr>
+        <w:t>matriks</w:t>
+      </w:r>
+      <w:proofErr w:type="spellEnd"/>
+      <w:r>
+        <w:rPr>
+          <w:rFonts w:ascii="Times New Roman" w:eastAsiaTheme="minorEastAsia" w:hAnsi="Times New Roman" w:cs="Times New Roman"/>
+          <w:sz w:val="24"/>
+          <w:szCs w:val="24"/>
+        </w:rPr>
+        <w:t xml:space="preserve"> A </w:t>
+      </w:r>
+      <w:proofErr w:type="spellStart"/>
+      <w:r>
+        <w:rPr>
+          <w:rFonts w:ascii="Times New Roman" w:eastAsiaTheme="minorEastAsia" w:hAnsi="Times New Roman" w:cs="Times New Roman"/>
+          <w:sz w:val="24"/>
+          <w:szCs w:val="24"/>
+        </w:rPr>
+        <w:t>dapat</w:t>
+      </w:r>
+      <w:proofErr w:type="spellEnd"/>
+      <w:r>
+        <w:rPr>
+          <w:rFonts w:ascii="Times New Roman" w:eastAsiaTheme="minorEastAsia" w:hAnsi="Times New Roman" w:cs="Times New Roman"/>
+          <w:sz w:val="24"/>
+          <w:szCs w:val="24"/>
+        </w:rPr>
+        <w:t xml:space="preserve"> </w:t>
+      </w:r>
+      <w:proofErr w:type="spellStart"/>
+      <w:r>
+        <w:rPr>
+          <w:rFonts w:ascii="Times New Roman" w:eastAsiaTheme="minorEastAsia" w:hAnsi="Times New Roman" w:cs="Times New Roman"/>
+          <w:sz w:val="24"/>
+          <w:szCs w:val="24"/>
+        </w:rPr>
+        <w:t>dihitung</w:t>
+      </w:r>
+      <w:proofErr w:type="spellEnd"/>
+      <w:r>
+        <w:rPr>
+          <w:rFonts w:ascii="Times New Roman" w:eastAsiaTheme="minorEastAsia" w:hAnsi="Times New Roman" w:cs="Times New Roman"/>
+          <w:sz w:val="24"/>
+          <w:szCs w:val="24"/>
+        </w:rPr>
+        <w:t xml:space="preserve"> </w:t>
+      </w:r>
+      <w:proofErr w:type="spellStart"/>
+      <w:r>
+        <w:rPr>
+          <w:rFonts w:ascii="Times New Roman" w:eastAsiaTheme="minorEastAsia" w:hAnsi="Times New Roman" w:cs="Times New Roman"/>
+          <w:sz w:val="24"/>
+          <w:szCs w:val="24"/>
+        </w:rPr>
+        <w:t>dengan</w:t>
+      </w:r>
+      <w:proofErr w:type="spellEnd"/>
+      <w:r>
+        <w:rPr>
+          <w:rFonts w:ascii="Times New Roman" w:eastAsiaTheme="minorEastAsia" w:hAnsi="Times New Roman" w:cs="Times New Roman"/>
+          <w:sz w:val="24"/>
+          <w:szCs w:val="24"/>
+        </w:rPr>
+        <w:t xml:space="preserve"> salah </w:t>
+      </w:r>
+      <w:proofErr w:type="spellStart"/>
+      <w:r>
+        <w:rPr>
+          <w:rFonts w:ascii="Times New Roman" w:eastAsiaTheme="minorEastAsia" w:hAnsi="Times New Roman" w:cs="Times New Roman"/>
+          <w:sz w:val="24"/>
+          <w:szCs w:val="24"/>
+        </w:rPr>
+        <w:t>satu</w:t>
+      </w:r>
+      <w:proofErr w:type="spellEnd"/>
+      <w:r>
+        <w:rPr>
+          <w:rFonts w:ascii="Times New Roman" w:eastAsiaTheme="minorEastAsia" w:hAnsi="Times New Roman" w:cs="Times New Roman"/>
+          <w:sz w:val="24"/>
+          <w:szCs w:val="24"/>
+        </w:rPr>
+        <w:t xml:space="preserve"> </w:t>
+      </w:r>
+      <w:proofErr w:type="spellStart"/>
+      <w:r>
+        <w:rPr>
+          <w:rFonts w:ascii="Times New Roman" w:eastAsiaTheme="minorEastAsia" w:hAnsi="Times New Roman" w:cs="Times New Roman"/>
+          <w:sz w:val="24"/>
+          <w:szCs w:val="24"/>
+        </w:rPr>
+        <w:t>persamaan</w:t>
+      </w:r>
+      <w:proofErr w:type="spellEnd"/>
+      <w:r>
+        <w:rPr>
+          <w:rFonts w:ascii="Times New Roman" w:eastAsiaTheme="minorEastAsia" w:hAnsi="Times New Roman" w:cs="Times New Roman"/>
+          <w:sz w:val="24"/>
+          <w:szCs w:val="24"/>
+        </w:rPr>
+        <w:t xml:space="preserve"> </w:t>
+      </w:r>
+      <w:proofErr w:type="spellStart"/>
+      <w:r>
+        <w:rPr>
+          <w:rFonts w:ascii="Times New Roman" w:eastAsiaTheme="minorEastAsia" w:hAnsi="Times New Roman" w:cs="Times New Roman"/>
+          <w:sz w:val="24"/>
+          <w:szCs w:val="24"/>
+        </w:rPr>
+        <w:t>berikut</w:t>
+      </w:r>
+      <w:proofErr w:type="spellEnd"/>
+      <w:r>
+        <w:rPr>
+          <w:rFonts w:ascii="Times New Roman" w:eastAsiaTheme="minorEastAsia" w:hAnsi="Times New Roman" w:cs="Times New Roman"/>
+          <w:sz w:val="24"/>
+          <w:szCs w:val="24"/>
+        </w:rPr>
+        <w:t xml:space="preserve">: </w:t>
+      </w:r>
+    </w:p>
+    <w:p>
+      <w:pPr>
+        <w:pStyle w:val="ListParagraph"/>
+        <w:autoSpaceDE w:val="0"/>
+        <w:autoSpaceDN w:val="0"/>
+        <w:adjustRightInd w:val="0"/>
+        <w:spacing w:after="0" w:line="240" w:lineRule="auto"/>
+        <w:rPr>
+          <w:rFonts w:ascii="Times New Roman" w:eastAsiaTheme="minorEastAsia" w:hAnsi="Times New Roman" w:cs="Times New Roman"/>
+          <w:sz w:val="24"/>
+          <w:szCs w:val="24"/>
+        </w:rPr>
+      </w:pPr>
+    </w:p>
+    <w:p>
+      <w:pPr>
+        <w:pStyle w:val="ListParagraph"/>
+        <w:autoSpaceDE w:val="0"/>
+        <w:autoSpaceDN w:val="0"/>
+        <w:adjustRightInd w:val="0"/>
+        <w:spacing w:after="0" w:line="240" w:lineRule="auto"/>
+        <w:jc w:val="center"/>
+        <w:rPr>
+          <w:rFonts w:ascii="Times New Roman" w:eastAsiaTheme="minorEastAsia" w:hAnsi="Times New Roman" w:cs="Times New Roman"/>
+          <w:sz w:val="24"/>
+          <w:szCs w:val="24"/>
+        </w:rPr>
+      </w:pPr>
+      <w:r>
+        <w:rPr>
+          <w:noProof/>
+        </w:rPr>
+        <w:drawing>
+          <wp:inline distT="0" distB="0" distL="0" distR="0" wp14:anchorId="479C1005" wp14:editId="6FAD1F14">
+            <wp:extent cx="5288280" cy="1382124"/>
+            <wp:effectExtent l="0" t="0" r="7620" b="8890"/>
+            <wp:docPr id="10" name="Picture 10" descr="Text&#10;&#10;Description automatically generated"/>
+            <wp:cNvGraphicFramePr>
+              <a:graphicFrameLocks xmlns:a="http://schemas.openxmlformats.org/drawingml/2006/main" noChangeAspect="1"/>
+            </wp:cNvGraphicFramePr>
+            <a:graphic xmlns:a="http://schemas.openxmlformats.org/drawingml/2006/main">
+              <a:graphicData uri="http://schemas.openxmlformats.org/drawingml/2006/picture">
+                <pic:pic xmlns:pic="http://schemas.openxmlformats.org/drawingml/2006/picture">
+                  <pic:nvPicPr>
+                    <pic:cNvPr id="10" name="Picture 10" descr="Text&#10;&#10;Description automatically generated"/>
+                    <pic:cNvPicPr/>
+                  </pic:nvPicPr>
+                  <pic:blipFill>
+                    <a:blip r:embed="rId13"/>
+                    <a:stretch>
+                      <a:fillRect/>
+                    </a:stretch>
+                  </pic:blipFill>
+                  <pic:spPr>
+                    <a:xfrm>
+                      <a:off x="0" y="0"/>
+                      <a:ext cx="5305767" cy="1386694"/>
+                    </a:xfrm>
+                    <a:prstGeom prst="rect">
+                      <a:avLst/>
+                    </a:prstGeom>
+                  </pic:spPr>
+                </pic:pic>
+              </a:graphicData>
+            </a:graphic>
+          </wp:inline>
+        </w:drawing>
+      </w:r>
+    </w:p>
+    <w:p>
+      <w:pPr>
+        <w:autoSpaceDE w:val="0"/>
+        <w:autoSpaceDN w:val="0"/>
+        <w:adjustRightInd w:val="0"/>
+        <w:spacing w:after="0" w:line="240" w:lineRule="auto"/>
+        <w:jc w:val="center"/>
+        <w:rPr>
+          <w:rFonts w:cstheme="minorHAnsi"/>
+        </w:rPr>
+      </w:pPr>
+      <w:r>
+        <w:rPr>
+          <w:rFonts w:cstheme="minorHAnsi"/>
+        </w:rPr>
+        <w:t xml:space="preserve">Gambar 9: </w:t>
+      </w:r>
+      <w:proofErr w:type="spellStart"/>
+      <w:r>
+        <w:rPr>
+          <w:rFonts w:cstheme="minorHAnsi"/>
+        </w:rPr>
+        <w:t>Perhitungan</w:t>
+      </w:r>
+      <w:proofErr w:type="spellEnd"/>
+      <w:r>
+        <w:rPr>
+          <w:rFonts w:cstheme="minorHAnsi"/>
+        </w:rPr>
+        <w:t xml:space="preserve"> </w:t>
+      </w:r>
+      <w:proofErr w:type="spellStart"/>
+      <w:r>
+        <w:rPr>
+          <w:rFonts w:cstheme="minorHAnsi"/>
+        </w:rPr>
+        <w:t>determinan</w:t>
+      </w:r>
+      <w:proofErr w:type="spellEnd"/>
+      <w:r>
+        <w:rPr>
+          <w:rFonts w:cstheme="minorHAnsi"/>
+        </w:rPr>
+        <w:t xml:space="preserve"> </w:t>
+      </w:r>
+      <w:proofErr w:type="spellStart"/>
+      <w:r>
+        <w:rPr>
+          <w:rFonts w:cstheme="minorHAnsi"/>
+        </w:rPr>
+        <w:t>matriks</w:t>
+      </w:r>
+      <w:proofErr w:type="spellEnd"/>
+      <w:r>
+        <w:rPr>
+          <w:rFonts w:cstheme="minorHAnsi"/>
+        </w:rPr>
+        <w:t xml:space="preserve"> A </w:t>
+      </w:r>
+      <w:proofErr w:type="spellStart"/>
+      <w:r>
+        <w:rPr>
+          <w:rFonts w:cstheme="minorHAnsi"/>
+        </w:rPr>
+        <w:t>dengan</w:t>
+      </w:r>
+      <w:proofErr w:type="spellEnd"/>
+      <w:r>
+        <w:rPr>
+          <w:rFonts w:cstheme="minorHAnsi"/>
+        </w:rPr>
+        <w:t xml:space="preserve"> </w:t>
+      </w:r>
+      <w:proofErr w:type="spellStart"/>
+      <w:r>
+        <w:rPr>
+          <w:rFonts w:cstheme="minorHAnsi"/>
+        </w:rPr>
+        <w:t>ekspansi</w:t>
+      </w:r>
+      <w:proofErr w:type="spellEnd"/>
+      <w:r>
+        <w:rPr>
+          <w:rFonts w:cstheme="minorHAnsi"/>
+        </w:rPr>
+        <w:t xml:space="preserve"> </w:t>
+      </w:r>
+      <w:proofErr w:type="spellStart"/>
+      <w:r>
+        <w:rPr>
+          <w:rFonts w:cstheme="minorHAnsi"/>
+        </w:rPr>
+        <w:t>kofaktor</w:t>
+      </w:r>
+      <w:proofErr w:type="spellEnd"/>
+    </w:p>
+    <w:p>
+      <w:pPr>
+        <w:autoSpaceDE w:val="0"/>
+        <w:autoSpaceDN w:val="0"/>
+        <w:adjustRightInd w:val="0"/>
+        <w:spacing w:after="0" w:line="240" w:lineRule="auto"/>
+        <w:rPr>
+          <w:rFonts w:cstheme="minorHAnsi"/>
+        </w:rPr>
+      </w:pPr>
+    </w:p>
+    <w:p>
+      <w:pPr>
+        <w:pStyle w:val="ListParagraph"/>
+        <w:numPr>
+          <w:ilvl w:val="0"/>
+          <w:numId w:val="4"/>
+        </w:numPr>
+        <w:autoSpaceDE w:val="0"/>
+        <w:autoSpaceDN w:val="0"/>
+        <w:adjustRightInd w:val="0"/>
+        <w:spacing w:after="0" w:line="240" w:lineRule="auto"/>
+        <w:rPr>
+          <w:rFonts w:ascii="Times New Roman" w:hAnsi="Times New Roman" w:cs="Times New Roman"/>
+          <w:b/>
+          <w:bCs/>
+          <w:sz w:val="24"/>
+          <w:szCs w:val="24"/>
+        </w:rPr>
+      </w:pPr>
+      <w:proofErr w:type="spellStart"/>
+      <w:r>
+        <w:rPr>
+          <w:rFonts w:ascii="Times New Roman" w:hAnsi="Times New Roman" w:cs="Times New Roman"/>
+          <w:b/>
+          <w:bCs/>
+          <w:sz w:val="24"/>
+          <w:szCs w:val="24"/>
+        </w:rPr>
+        <w:t>Matriks</w:t>
+      </w:r>
+      <w:proofErr w:type="spellEnd"/>
+      <w:r>
+        <w:rPr>
+          <w:rFonts w:ascii="Times New Roman" w:hAnsi="Times New Roman" w:cs="Times New Roman"/>
+          <w:b/>
+          <w:bCs/>
+          <w:sz w:val="24"/>
+          <w:szCs w:val="24"/>
+        </w:rPr>
+        <w:t xml:space="preserve"> </w:t>
+      </w:r>
+      <w:proofErr w:type="spellStart"/>
+      <w:r>
+        <w:rPr>
+          <w:rFonts w:ascii="Times New Roman" w:hAnsi="Times New Roman" w:cs="Times New Roman"/>
+          <w:b/>
+          <w:bCs/>
+          <w:sz w:val="24"/>
+          <w:szCs w:val="24"/>
+        </w:rPr>
+        <w:t>Balikan</w:t>
+      </w:r>
+      <w:proofErr w:type="spellEnd"/>
+    </w:p>
+    <w:p>
+      <w:pPr>
+        <w:autoSpaceDE w:val="0"/>
+        <w:autoSpaceDN w:val="0"/>
+        <w:adjustRightInd w:val="0"/>
+        <w:spacing w:after="0" w:line="240" w:lineRule="auto"/>
+        <w:rPr>
+          <w:rFonts w:ascii="Times New Roman" w:hAnsi="Times New Roman" w:cs="Times New Roman"/>
+          <w:b/>
+          <w:bCs/>
+          <w:sz w:val="24"/>
+          <w:szCs w:val="24"/>
+        </w:rPr>
+      </w:pPr>
+    </w:p>
+    <w:p>
+      <w:pPr>
+        <w:autoSpaceDE w:val="0"/>
+        <w:autoSpaceDN w:val="0"/>
+        <w:adjustRightInd w:val="0"/>
+        <w:spacing w:after="0" w:line="240" w:lineRule="auto"/>
+        <w:ind w:left="720"/>
+        <w:rPr>
+          <w:rFonts w:ascii="Times New Roman" w:hAnsi="Times New Roman" w:cs="Times New Roman"/>
+          <w:b/>
+          <w:bCs/>
+          <w:sz w:val="24"/>
+          <w:szCs w:val="24"/>
+        </w:rPr>
+      </w:pPr>
+    </w:p>
+    <w:p>
+      <w:pPr>
+        <w:autoSpaceDE w:val="0"/>
+        <w:autoSpaceDN w:val="0"/>
+        <w:adjustRightInd w:val="0"/>
+        <w:spacing w:after="0" w:line="240" w:lineRule="auto"/>
+        <w:rPr>
+          <w:rFonts w:ascii="Times New Roman" w:hAnsi="Times New Roman" w:cs="Times New Roman"/>
+          <w:sz w:val="24"/>
+          <w:szCs w:val="24"/>
+        </w:rPr>
+      </w:pPr>
+    </w:p>
+    <w:p>
+      <w:pPr>
+        <w:autoSpaceDE w:val="0"/>
+        <w:autoSpaceDN w:val="0"/>
+        <w:adjustRightInd w:val="0"/>
+        <w:spacing w:after="0" w:line="240" w:lineRule="auto"/>
+        <w:ind w:left="720"/>
         <w:rPr>
           <w:rFonts w:ascii="Times New Roman" w:hAnsi="Times New Roman" w:cs="Times New Roman"/>
           <w:sz w:val="24"/>
@@ -17259,6 +18476,119 @@
     </w:lvl>
   </w:abstractNum>
   <w:abstractNum w:abstractNumId="1" w15:restartNumberingAfterBreak="0">
+    <w:nsid w:val="4B8861DB"/>
+    <w:multiLevelType w:val="hybridMultilevel"/>
+    <w:tmpl w:val="D0528414"/>
+    <w:lvl w:ilvl="0" w:tplc="38090001">
+      <w:start w:val="1"/>
+      <w:numFmt w:val="bullet"/>
+      <w:lvlText w:val=""/>
+      <w:lvlJc w:val="left"/>
+      <w:pPr>
+        <w:ind w:left="1440" w:hanging="360"/>
+      </w:pPr>
+      <w:rPr>
+        <w:rFonts w:ascii="Symbol" w:hAnsi="Symbol" w:hint="default"/>
+      </w:rPr>
+    </w:lvl>
+    <w:lvl w:ilvl="1" w:tplc="38090003" w:tentative="1">
+      <w:start w:val="1"/>
+      <w:numFmt w:val="bullet"/>
+      <w:lvlText w:val="o"/>
+      <w:lvlJc w:val="left"/>
+      <w:pPr>
+        <w:ind w:left="2160" w:hanging="360"/>
+      </w:pPr>
+      <w:rPr>
+        <w:rFonts w:ascii="Courier New" w:hAnsi="Courier New" w:cs="Courier New" w:hint="default"/>
+      </w:rPr>
+    </w:lvl>
+    <w:lvl w:ilvl="2" w:tplc="38090005" w:tentative="1">
+      <w:start w:val="1"/>
+      <w:numFmt w:val="bullet"/>
+      <w:lvlText w:val=""/>
+      <w:lvlJc w:val="left"/>
+      <w:pPr>
+        <w:ind w:left="2880" w:hanging="360"/>
+      </w:pPr>
+      <w:rPr>
+        <w:rFonts w:ascii="Wingdings" w:hAnsi="Wingdings" w:hint="default"/>
+      </w:rPr>
+    </w:lvl>
+    <w:lvl w:ilvl="3" w:tplc="38090001" w:tentative="1">
+      <w:start w:val="1"/>
+      <w:numFmt w:val="bullet"/>
+      <w:lvlText w:val=""/>
+      <w:lvlJc w:val="left"/>
+      <w:pPr>
+        <w:ind w:left="3600" w:hanging="360"/>
+      </w:pPr>
+      <w:rPr>
+        <w:rFonts w:ascii="Symbol" w:hAnsi="Symbol" w:hint="default"/>
+      </w:rPr>
+    </w:lvl>
+    <w:lvl w:ilvl="4" w:tplc="38090003" w:tentative="1">
+      <w:start w:val="1"/>
+      <w:numFmt w:val="bullet"/>
+      <w:lvlText w:val="o"/>
+      <w:lvlJc w:val="left"/>
+      <w:pPr>
+        <w:ind w:left="4320" w:hanging="360"/>
+      </w:pPr>
+      <w:rPr>
+        <w:rFonts w:ascii="Courier New" w:hAnsi="Courier New" w:cs="Courier New" w:hint="default"/>
+      </w:rPr>
+    </w:lvl>
+    <w:lvl w:ilvl="5" w:tplc="38090005" w:tentative="1">
+      <w:start w:val="1"/>
+      <w:numFmt w:val="bullet"/>
+      <w:lvlText w:val=""/>
+      <w:lvlJc w:val="left"/>
+      <w:pPr>
+        <w:ind w:left="5040" w:hanging="360"/>
+      </w:pPr>
+      <w:rPr>
+        <w:rFonts w:ascii="Wingdings" w:hAnsi="Wingdings" w:hint="default"/>
+      </w:rPr>
+    </w:lvl>
+    <w:lvl w:ilvl="6" w:tplc="38090001" w:tentative="1">
+      <w:start w:val="1"/>
+      <w:numFmt w:val="bullet"/>
+      <w:lvlText w:val=""/>
+      <w:lvlJc w:val="left"/>
+      <w:pPr>
+        <w:ind w:left="5760" w:hanging="360"/>
+      </w:pPr>
+      <w:rPr>
+        <w:rFonts w:ascii="Symbol" w:hAnsi="Symbol" w:hint="default"/>
+      </w:rPr>
+    </w:lvl>
+    <w:lvl w:ilvl="7" w:tplc="38090003" w:tentative="1">
+      <w:start w:val="1"/>
+      <w:numFmt w:val="bullet"/>
+      <w:lvlText w:val="o"/>
+      <w:lvlJc w:val="left"/>
+      <w:pPr>
+        <w:ind w:left="6480" w:hanging="360"/>
+      </w:pPr>
+      <w:rPr>
+        <w:rFonts w:ascii="Courier New" w:hAnsi="Courier New" w:cs="Courier New" w:hint="default"/>
+      </w:rPr>
+    </w:lvl>
+    <w:lvl w:ilvl="8" w:tplc="38090005" w:tentative="1">
+      <w:start w:val="1"/>
+      <w:numFmt w:val="bullet"/>
+      <w:lvlText w:val=""/>
+      <w:lvlJc w:val="left"/>
+      <w:pPr>
+        <w:ind w:left="7200" w:hanging="360"/>
+      </w:pPr>
+      <w:rPr>
+        <w:rFonts w:ascii="Wingdings" w:hAnsi="Wingdings" w:hint="default"/>
+      </w:rPr>
+    </w:lvl>
+  </w:abstractNum>
+  <w:abstractNum w:abstractNumId="2" w15:restartNumberingAfterBreak="0">
     <w:nsid w:val="518944DA"/>
     <w:multiLevelType w:val="hybridMultilevel"/>
     <w:tmpl w:val="3CB662BE"/>
@@ -17347,7 +18677,7 @@
       </w:pPr>
     </w:lvl>
   </w:abstractNum>
-  <w:abstractNum w:abstractNumId="2" w15:restartNumberingAfterBreak="0">
+  <w:abstractNum w:abstractNumId="3" w15:restartNumberingAfterBreak="0">
     <w:nsid w:val="5BA8143C"/>
     <w:multiLevelType w:val="hybridMultilevel"/>
     <w:tmpl w:val="21FE603A"/>
@@ -17436,7 +18766,7 @@
       </w:pPr>
     </w:lvl>
   </w:abstractNum>
-  <w:abstractNum w:abstractNumId="3" w15:restartNumberingAfterBreak="0">
+  <w:abstractNum w:abstractNumId="4" w15:restartNumberingAfterBreak="0">
     <w:nsid w:val="64C348BA"/>
     <w:multiLevelType w:val="hybridMultilevel"/>
     <w:tmpl w:val="97A8ACD0"/>
@@ -17526,15 +18856,18 @@
     </w:lvl>
   </w:abstractNum>
   <w:num w:numId="1">
-    <w:abstractNumId w:val="2"/>
+    <w:abstractNumId w:val="3"/>
   </w:num>
   <w:num w:numId="2">
-    <w:abstractNumId w:val="3"/>
+    <w:abstractNumId w:val="4"/>
   </w:num>
   <w:num w:numId="3">
     <w:abstractNumId w:val="0"/>
   </w:num>
   <w:num w:numId="4">
+    <w:abstractNumId w:val="2"/>
+  </w:num>
+  <w:num w:numId="5">
     <w:abstractNumId w:val="1"/>
   </w:num>
 </w:numbering>

</xml_diff>